<commit_message>
Udacity Final Submission Changes
</commit_message>
<xml_diff>
--- a/UdacitySubmission/Android+Fundamentals+Project+Self-Evaluation.docx
+++ b/UdacitySubmission/Android+Fundamentals+Project+Self-Evaluation.docx
@@ -113,15 +113,7 @@
               <w:spacing w:line="240" w:lineRule="auto"/>
             </w:pPr>
             <w:r>
-              <w:t xml:space="preserve">The only permission I needed was internet permission because my app uses the </w:t>
-            </w:r>
-            <w:proofErr w:type="spellStart"/>
-            <w:r>
-              <w:t>Faroo</w:t>
-            </w:r>
-            <w:proofErr w:type="spellEnd"/>
-            <w:r>
-              <w:t xml:space="preserve"> API to get news articles from online.</w:t>
+              <w:t>The only permission I needed was internet permission because my app uses the Faroo API to get news articles from online.</w:t>
             </w:r>
           </w:p>
         </w:tc>
@@ -164,7 +156,6 @@
         </w:rPr>
         <w:t xml:space="preserve"> (For example, Sunshine’s Content Provider is named </w:t>
       </w:r>
-      <w:proofErr w:type="spellStart"/>
       <w:r>
         <w:rPr>
           <w:rFonts w:ascii="Courier New" w:eastAsia="Courier New" w:hAnsi="Courier New" w:cs="Courier New"/>
@@ -173,7 +164,6 @@
         </w:rPr>
         <w:t>WeatherProvider</w:t>
       </w:r>
-      <w:proofErr w:type="spellEnd"/>
       <w:r>
         <w:rPr>
           <w:b/>
@@ -250,29 +240,13 @@
               <w:spacing w:line="240" w:lineRule="auto"/>
             </w:pPr>
             <w:r>
-              <w:t xml:space="preserve">My apps name is </w:t>
-            </w:r>
-            <w:proofErr w:type="spellStart"/>
-            <w:r>
-              <w:t>NewsCloud</w:t>
-            </w:r>
-            <w:proofErr w:type="spellEnd"/>
-            <w:r>
-              <w:t>.  It</w:t>
+              <w:t>My apps name is NewsCloud.  It</w:t>
             </w:r>
             <w:r>
               <w:t>s Content Provi</w:t>
             </w:r>
             <w:r>
-              <w:t xml:space="preserve">der is named </w:t>
-            </w:r>
-            <w:proofErr w:type="spellStart"/>
-            <w:r>
-              <w:t>ArticleProvider</w:t>
-            </w:r>
-            <w:proofErr w:type="spellEnd"/>
-            <w:r>
-              <w:t xml:space="preserve"> back</w:t>
+              <w:t>der is named ArticleProvider back</w:t>
             </w:r>
             <w:r>
               <w:t>ed by an SQLite data, with a table named: article.</w:t>
@@ -304,23 +278,7 @@
           <w:b/>
           <w:color w:val="666666"/>
         </w:rPr>
-        <w:t xml:space="preserve">(For example, Sunshine talks to the </w:t>
-      </w:r>
-      <w:proofErr w:type="spellStart"/>
-      <w:r>
-        <w:rPr>
-          <w:b/>
-          <w:color w:val="666666"/>
-        </w:rPr>
-        <w:t>OpenWeatherMap</w:t>
-      </w:r>
-      <w:proofErr w:type="spellEnd"/>
-      <w:r>
-        <w:rPr>
-          <w:b/>
-          <w:color w:val="666666"/>
-        </w:rPr>
-        <w:t xml:space="preserve"> API.)</w:t>
+        <w:t>(For example, Sunshine talks to the OpenWeatherMap API.)</w:t>
       </w:r>
     </w:p>
     <w:tbl>
@@ -361,21 +319,11 @@
               <w:spacing w:line="240" w:lineRule="auto"/>
             </w:pPr>
             <w:r>
-              <w:t xml:space="preserve">My app uses the </w:t>
-            </w:r>
-            <w:proofErr w:type="spellStart"/>
-            <w:r>
-              <w:t>Faroo</w:t>
-            </w:r>
-            <w:proofErr w:type="spellEnd"/>
-            <w:r>
-              <w:t xml:space="preserve"> API to</w:t>
+              <w:t>My app uses the Faroo API to</w:t>
             </w:r>
             <w:r>
               <w:t xml:space="preserve"> get news articles (name and URL</w:t>
             </w:r>
-            <w:bookmarkStart w:id="4" w:name="_GoBack"/>
-            <w:bookmarkEnd w:id="4"/>
             <w:r>
               <w:t>) from online.  Then, I manually go to the link, scrape the html body, and generate a word cloud of the article to display to the user.</w:t>
             </w:r>
@@ -400,23 +348,7 @@
           <w:color w:val="1155CC"/>
         </w:rPr>
         <w:lastRenderedPageBreak/>
-        <w:t xml:space="preserve">If your app uses a </w:t>
-      </w:r>
-      <w:proofErr w:type="spellStart"/>
-      <w:r>
-        <w:rPr>
-          <w:b/>
-          <w:color w:val="1155CC"/>
-        </w:rPr>
-        <w:t>SyncAdapter</w:t>
-      </w:r>
-      <w:proofErr w:type="spellEnd"/>
-      <w:r>
-        <w:rPr>
-          <w:b/>
-          <w:color w:val="1155CC"/>
-        </w:rPr>
-        <w:t>, what is it called? What mechanism is used to actually talk over the network?</w:t>
+        <w:t>If your app uses a SyncAdapter, what is it called? What mechanism is used to actually talk over the network?</w:t>
       </w:r>
       <w:r>
         <w:rPr>
@@ -425,7 +357,6 @@
         </w:rPr>
         <w:t xml:space="preserve"> (For example, Sunshine uses </w:t>
       </w:r>
-      <w:proofErr w:type="spellStart"/>
       <w:r>
         <w:rPr>
           <w:rFonts w:ascii="Courier New" w:eastAsia="Courier New" w:hAnsi="Courier New" w:cs="Courier New"/>
@@ -434,7 +365,6 @@
         </w:rPr>
         <w:t>HttpURLConnection</w:t>
       </w:r>
-      <w:proofErr w:type="spellEnd"/>
       <w:r>
         <w:rPr>
           <w:b/>
@@ -481,47 +411,7 @@
               <w:spacing w:line="240" w:lineRule="auto"/>
             </w:pPr>
             <w:r>
-              <w:t xml:space="preserve">My app doesn’t use a </w:t>
-            </w:r>
-            <w:proofErr w:type="spellStart"/>
-            <w:r>
-              <w:t>SyncAdapter</w:t>
-            </w:r>
-            <w:proofErr w:type="spellEnd"/>
-            <w:r>
-              <w:t xml:space="preserve">.  Instead, it uses an </w:t>
-            </w:r>
-            <w:proofErr w:type="spellStart"/>
-            <w:r>
-              <w:t>ASyncTask</w:t>
-            </w:r>
-            <w:proofErr w:type="spellEnd"/>
-            <w:r>
-              <w:t xml:space="preserve"> via </w:t>
-            </w:r>
-            <w:proofErr w:type="spellStart"/>
-            <w:r>
-              <w:t>HttpURLConnection</w:t>
-            </w:r>
-            <w:proofErr w:type="spellEnd"/>
-            <w:r>
-              <w:t xml:space="preserve"> to connect to the network </w:t>
-            </w:r>
-            <w:proofErr w:type="spellStart"/>
-            <w:r>
-              <w:t>Faroo</w:t>
-            </w:r>
-            <w:proofErr w:type="spellEnd"/>
-            <w:r>
-              <w:t xml:space="preserve"> API (to get names and URLs for the articles).  Then, it uses the </w:t>
-            </w:r>
-            <w:proofErr w:type="spellStart"/>
-            <w:r>
-              <w:t>Jsoup</w:t>
-            </w:r>
-            <w:proofErr w:type="spellEnd"/>
-            <w:r>
-              <w:t xml:space="preserve"> Library to follow the article URLs and scape HTML body data.</w:t>
+              <w:t>My app doesn’t use a SyncAdapter.  Instead, it uses an ASyncTask via HttpURLConnection to connect to the network Faroo API (to get names and URLs for the articles).  Then, it uses the Jsoup Library to follow the article URLs and scape HTML body data.</w:t>
             </w:r>
           </w:p>
         </w:tc>
@@ -584,23 +474,7 @@
               <w:spacing w:line="240" w:lineRule="auto"/>
             </w:pPr>
             <w:r>
-              <w:t xml:space="preserve">I use a </w:t>
-            </w:r>
-            <w:proofErr w:type="spellStart"/>
-            <w:r>
-              <w:t>LoaderManager.LoaderCallbacks</w:t>
-            </w:r>
-            <w:proofErr w:type="spellEnd"/>
-            <w:r>
-              <w:t xml:space="preserve">&lt;Cursor&gt; and </w:t>
-            </w:r>
-            <w:proofErr w:type="spellStart"/>
-            <w:r>
-              <w:t>CursorAdapter</w:t>
-            </w:r>
-            <w:proofErr w:type="spellEnd"/>
-            <w:r>
-              <w:t>.</w:t>
+              <w:t>I use a LoaderManager.LoaderCallbacks&lt;Cursor&gt; and CursorAdapter.</w:t>
             </w:r>
           </w:p>
         </w:tc>
@@ -617,8 +491,8 @@
         <w:pStyle w:val="Heading2"/>
         <w:contextualSpacing w:val="0"/>
       </w:pPr>
-      <w:bookmarkStart w:id="5" w:name="h.4siqt9s54evh" w:colFirst="0" w:colLast="0"/>
-      <w:bookmarkEnd w:id="5"/>
+      <w:bookmarkStart w:id="4" w:name="h.4siqt9s54evh" w:colFirst="0" w:colLast="0"/>
+      <w:bookmarkEnd w:id="4"/>
       <w:r>
         <w:t>User/App State</w:t>
       </w:r>
@@ -680,15 +554,21 @@
               <w:spacing w:line="240" w:lineRule="auto"/>
             </w:pPr>
             <w:r>
-              <w:t xml:space="preserve">My app is correctly preserved under rotation, waking from user lock state, and tries to restore the app state when </w:t>
+              <w:t>My app is correctly preserved under rotation, waking from user lock state, and tries to restore the app state</w:t>
             </w:r>
-            <w:proofErr w:type="spellStart"/>
             <w:r>
-              <w:t>relaunched</w:t>
+              <w:t xml:space="preserve"> when relaunched from Home</w:t>
             </w:r>
-            <w:proofErr w:type="spellEnd"/>
             <w:r>
-              <w:t xml:space="preserve"> from Home based on the most recent search query.</w:t>
+              <w:t xml:space="preserve"> (this state may refresh with more recent</w:t>
+            </w:r>
+            <w:bookmarkStart w:id="5" w:name="_GoBack"/>
+            <w:bookmarkEnd w:id="5"/>
+            <w:r>
+              <w:t xml:space="preserve"> news)</w:t>
+            </w:r>
+            <w:r>
+              <w:t>.</w:t>
             </w:r>
           </w:p>
         </w:tc>
@@ -800,11 +680,9 @@
       </w:pPr>
       <w:bookmarkStart w:id="11" w:name="h.v5ifzeitit7v" w:colFirst="0" w:colLast="0"/>
       <w:bookmarkEnd w:id="11"/>
-      <w:proofErr w:type="spellStart"/>
       <w:r>
         <w:t>ShareActionProvider</w:t>
       </w:r>
-      <w:proofErr w:type="spellEnd"/>
     </w:p>
     <w:p>
       <w:pPr>
@@ -815,23 +693,7 @@
           <w:b/>
           <w:color w:val="1155CC"/>
         </w:rPr>
-        <w:t xml:space="preserve">Please elaborate on how/where you implemented </w:t>
-      </w:r>
-      <w:proofErr w:type="spellStart"/>
-      <w:r>
-        <w:rPr>
-          <w:b/>
-          <w:color w:val="1155CC"/>
-        </w:rPr>
-        <w:t>ShareActionProvider</w:t>
-      </w:r>
-      <w:proofErr w:type="spellEnd"/>
-      <w:r>
-        <w:rPr>
-          <w:b/>
-          <w:color w:val="1155CC"/>
-        </w:rPr>
-        <w:t>:</w:t>
+        <w:t>Please elaborate on how/where you implemented ShareActionProvider:</w:t>
       </w:r>
     </w:p>
     <w:tbl>

</xml_diff>